<commit_message>
eerste inhoudstafel scriptie aangemaakt
</commit_message>
<xml_diff>
--- a/scriptie_stukken/DQN.docx
+++ b/scriptie_stukken/DQN.docx
@@ -103,34 +103,14 @@
         </w:rPr>
         <w:t xml:space="preserve">probleem in </w:t>
       </w:r>
-      <w:proofErr w:type="spellStart"/>
       <w:r>
         <w:rPr>
           <w:i/>
           <w:iCs/>
           <w:lang w:val="nl-BE"/>
         </w:rPr>
-        <w:t>reinforcement</w:t>
-      </w:r>
-      <w:proofErr w:type="spellEnd"/>
-      <w:r>
-        <w:rPr>
-          <w:i/>
-          <w:iCs/>
-          <w:lang w:val="nl-BE"/>
-        </w:rPr>
-        <w:t xml:space="preserve"> </w:t>
-      </w:r>
-      <w:proofErr w:type="spellStart"/>
-      <w:r>
-        <w:rPr>
-          <w:i/>
-          <w:iCs/>
-          <w:lang w:val="nl-BE"/>
-        </w:rPr>
-        <w:t>learning</w:t>
-      </w:r>
-      <w:proofErr w:type="spellEnd"/>
+        <w:t>reinforcement learning</w:t>
+      </w:r>
       <w:r>
         <w:rPr>
           <w:lang w:val="nl-BE"/>
@@ -331,13 +311,8 @@
                                 <w:lang w:val="nl-BE"/>
                               </w:rPr>
                             </w:pPr>
-                            <w:proofErr w:type="spellStart"/>
                             <w:r>
-                              <w:t>Figuur</w:t>
-                            </w:r>
-                            <w:proofErr w:type="spellEnd"/>
-                            <w:r>
-                              <w:t xml:space="preserve"> </w:t>
+                              <w:t xml:space="preserve">Figuur </w:t>
                             </w:r>
                             <w:fldSimple w:instr=" SEQ Figuur \* ARABIC ">
                               <w:r>
@@ -348,21 +323,8 @@
                               </w:r>
                             </w:fldSimple>
                             <w:r>
-                              <w:t xml:space="preserve">: Agent </w:t>
+                              <w:t>: Agent en omgeving</w:t>
                             </w:r>
-                            <w:proofErr w:type="spellStart"/>
-                            <w:r>
-                              <w:t>en</w:t>
-                            </w:r>
-                            <w:proofErr w:type="spellEnd"/>
-                            <w:r>
-                              <w:t xml:space="preserve"> </w:t>
-                            </w:r>
-                            <w:proofErr w:type="spellStart"/>
-                            <w:r>
-                              <w:t>omgeving</w:t>
-                            </w:r>
-                            <w:proofErr w:type="spellEnd"/>
                           </w:p>
                         </w:txbxContent>
                       </wps:txbx>
@@ -394,13 +356,8 @@
                           <w:lang w:val="nl-BE"/>
                         </w:rPr>
                       </w:pPr>
-                      <w:proofErr w:type="spellStart"/>
                       <w:r>
-                        <w:t>Figuur</w:t>
-                      </w:r>
-                      <w:proofErr w:type="spellEnd"/>
-                      <w:r>
-                        <w:t xml:space="preserve"> </w:t>
+                        <w:t xml:space="preserve">Figuur </w:t>
                       </w:r>
                       <w:fldSimple w:instr=" SEQ Figuur \* ARABIC ">
                         <w:r>
@@ -411,21 +368,8 @@
                         </w:r>
                       </w:fldSimple>
                       <w:r>
-                        <w:t xml:space="preserve">: Agent </w:t>
+                        <w:t>: Agent en omgeving</w:t>
                       </w:r>
-                      <w:proofErr w:type="spellStart"/>
-                      <w:r>
-                        <w:t>en</w:t>
-                      </w:r>
-                      <w:proofErr w:type="spellEnd"/>
-                      <w:r>
-                        <w:t xml:space="preserve"> </w:t>
-                      </w:r>
-                      <w:proofErr w:type="spellStart"/>
-                      <w:r>
-                        <w:t>omgeving</w:t>
-                      </w:r>
-                      <w:proofErr w:type="spellEnd"/>
                     </w:p>
                   </w:txbxContent>
                 </v:textbox>
@@ -571,19 +515,11 @@
           <w:lang w:val="nl-BE"/>
         </w:rPr>
       </w:pPr>
-      <w:proofErr w:type="spellStart"/>
-      <w:r>
-        <w:rPr>
-          <w:lang w:val="nl-BE"/>
-        </w:rPr>
-        <w:t>Markov</w:t>
-      </w:r>
-      <w:proofErr w:type="spellEnd"/>
-      <w:r>
-        <w:rPr>
-          <w:lang w:val="nl-BE"/>
-        </w:rPr>
-        <w:t>-beslissingsproces</w:t>
+      <w:r>
+        <w:rPr>
+          <w:lang w:val="nl-BE"/>
+        </w:rPr>
+        <w:t>Markov-beslissingsproces</w:t>
       </w:r>
     </w:p>
     <w:p>
@@ -605,53 +541,17 @@
         </w:rPr>
         <w:t xml:space="preserve">Een </w:t>
       </w:r>
-      <w:proofErr w:type="spellStart"/>
-      <w:r>
-        <w:rPr>
-          <w:lang w:val="nl-BE"/>
-        </w:rPr>
-        <w:t>Markov</w:t>
-      </w:r>
-      <w:proofErr w:type="spellEnd"/>
-      <w:r>
-        <w:rPr>
-          <w:lang w:val="nl-BE"/>
-        </w:rPr>
-        <w:t>-beslissingsproces (MDP), vernoemt n</w:t>
-      </w:r>
-      <w:r>
-        <w:rPr>
-          <w:lang w:val="nl-BE"/>
-        </w:rPr>
-        <w:t xml:space="preserve">aar de Russisch wiskundige </w:t>
-      </w:r>
-      <w:proofErr w:type="spellStart"/>
-      <w:r>
-        <w:rPr>
-          <w:lang w:val="nl-BE"/>
-        </w:rPr>
-        <w:t>Andrey</w:t>
-      </w:r>
-      <w:proofErr w:type="spellEnd"/>
-      <w:r>
-        <w:rPr>
-          <w:lang w:val="nl-BE"/>
-        </w:rPr>
-        <w:t xml:space="preserve"> </w:t>
-      </w:r>
-      <w:proofErr w:type="spellStart"/>
-      <w:r>
-        <w:rPr>
-          <w:lang w:val="nl-BE"/>
-        </w:rPr>
-        <w:t>Markov</w:t>
-      </w:r>
-      <w:proofErr w:type="spellEnd"/>
-      <w:r>
-        <w:rPr>
-          <w:lang w:val="nl-BE"/>
-        </w:rPr>
-        <w:t xml:space="preserve"> (1856-1922) </w:t>
+      <w:r>
+        <w:rPr>
+          <w:lang w:val="nl-BE"/>
+        </w:rPr>
+        <w:t>Markov-beslissingsproces (MDP), vernoemt n</w:t>
+      </w:r>
+      <w:r>
+        <w:rPr>
+          <w:lang w:val="nl-BE"/>
+        </w:rPr>
+        <w:t xml:space="preserve">aar de Russisch wiskundige Andrey Markov (1856-1922) </w:t>
       </w:r>
       <w:r>
         <w:rPr>
@@ -681,21 +581,7 @@
         <w:rPr>
           <w:lang w:val="nl-BE"/>
         </w:rPr>
-        <w:t xml:space="preserve"> die oplosbaar zijn met dynamisch programmeren (link dynamisch programmeren) kunnen worden geschetst aan de hand van </w:t>
-      </w:r>
-      <w:proofErr w:type="spellStart"/>
-      <w:r>
-        <w:rPr>
-          <w:lang w:val="nl-BE"/>
-        </w:rPr>
-        <w:t>MDP’s</w:t>
-      </w:r>
-      <w:proofErr w:type="spellEnd"/>
-      <w:r>
-        <w:rPr>
-          <w:lang w:val="nl-BE"/>
-        </w:rPr>
-        <w:t>.</w:t>
+        <w:t xml:space="preserve"> die oplosbaar zijn met dynamisch programmeren (link dynamisch programmeren) kunnen worden geschetst aan de hand van MDP’s.</w:t>
       </w:r>
     </w:p>
     <w:p>
@@ -1820,19 +1706,11 @@
           <w:lang w:val="nl-BE"/>
         </w:rPr>
       </w:pPr>
-      <w:proofErr w:type="spellStart"/>
-      <w:r>
-        <w:rPr>
-          <w:lang w:val="nl-BE"/>
-        </w:rPr>
-        <w:t>MDP’s</w:t>
-      </w:r>
-      <w:proofErr w:type="spellEnd"/>
-      <w:r>
-        <w:rPr>
-          <w:lang w:val="nl-BE"/>
-        </w:rPr>
-        <w:t xml:space="preserve"> beschikken over de Markoveigenschap</w:t>
+      <w:r>
+        <w:rPr>
+          <w:lang w:val="nl-BE"/>
+        </w:rPr>
+        <w:t>MDP’s beschikken over de Markoveigenschap</w:t>
       </w:r>
       <w:r>
         <w:rPr>
@@ -1863,23 +1741,7 @@
           <w:highlight w:val="yellow"/>
           <w:lang w:val="nl-BE"/>
         </w:rPr>
-        <w:t>(</w:t>
-      </w:r>
-      <w:proofErr w:type="gramStart"/>
-      <w:r>
-        <w:rPr>
-          <w:highlight w:val="yellow"/>
-          <w:lang w:val="nl-BE"/>
-        </w:rPr>
-        <w:t>bronvermelding</w:t>
-      </w:r>
-      <w:proofErr w:type="gramEnd"/>
-      <w:r>
-        <w:rPr>
-          <w:highlight w:val="yellow"/>
-          <w:lang w:val="nl-BE"/>
-        </w:rPr>
-        <w:t>)</w:t>
+        <w:t>(bronvermelding)</w:t>
       </w:r>
       <w:r>
         <w:rPr>
@@ -2116,6 +1978,1185 @@
           <w:lang w:val="nl-BE"/>
         </w:rPr>
         <w:t>Extra Uitleg gamma zoals in theorieboek</w:t>
+      </w:r>
+    </w:p>
+    <w:p>
+      <w:pPr>
+        <w:rPr>
+          <w:rFonts w:cstheme="minorHAnsi"/>
+          <w:lang w:val="nl-BE"/>
+        </w:rPr>
+      </w:pPr>
+      <w:r>
+        <w:rPr>
+          <w:lang w:val="nl-BE"/>
+        </w:rPr>
+        <w:lastRenderedPageBreak/>
+        <w:t xml:space="preserve">De verminderingsfactor </w:t>
+      </w:r>
+      <w:r>
+        <w:rPr>
+          <w:rFonts w:cstheme="minorHAnsi"/>
+          <w:lang w:val="nl-BE"/>
+        </w:rPr>
+        <w:t>ϒ</w:t>
+      </w:r>
+      <w:r>
+        <w:rPr>
+          <w:rFonts w:cstheme="minorHAnsi"/>
+          <w:lang w:val="nl-BE"/>
+        </w:rPr>
+        <w:t xml:space="preserve"> geeft weer hoeveel belang er moet gehecht worden aan beloningen in de toekomst ten opzichte van beloningen in het huidig moment. Wanneer de opdracht continu is en voor een lang tot oneindig aantal seconden moet lopen, wordt de </w:t>
+      </w:r>
+      <w:r>
+        <w:rPr>
+          <w:lang w:val="nl-BE"/>
+        </w:rPr>
+        <w:t xml:space="preserve">verminderingsfactor </w:t>
+      </w:r>
+      <w:r>
+        <w:rPr>
+          <w:rFonts w:cstheme="minorHAnsi"/>
+          <w:lang w:val="nl-BE"/>
+        </w:rPr>
+        <w:t>ϒ</w:t>
+      </w:r>
+      <w:r>
+        <w:rPr>
+          <w:rFonts w:cstheme="minorHAnsi"/>
+          <w:lang w:val="nl-BE"/>
+        </w:rPr>
+        <w:t xml:space="preserve"> kleiner dan 1 gezet. Bij een spel waarbij een voorwerp moet gebalanceerd worden op een kar of een paal zal de lagere waarde van </w:t>
+      </w:r>
+      <w:r>
+        <w:rPr>
+          <w:rFonts w:cstheme="minorHAnsi"/>
+          <w:lang w:val="nl-BE"/>
+        </w:rPr>
+        <w:t>ϒ</w:t>
+      </w:r>
+      <w:r>
+        <w:rPr>
+          <w:rFonts w:cstheme="minorHAnsi"/>
+          <w:lang w:val="nl-BE"/>
+        </w:rPr>
+        <w:t xml:space="preserve"> ervoor zorgen dat de beloningen in de tegenwoordige tijd harder doorwegen.</w:t>
+      </w:r>
+      <w:r>
+        <w:rPr>
+          <w:rFonts w:cstheme="minorHAnsi"/>
+          <w:lang w:val="nl-BE"/>
+        </w:rPr>
+        <w:t xml:space="preserve"> </w:t>
+      </w:r>
+    </w:p>
+    <w:p>
+      <w:pPr>
+        <w:rPr>
+          <w:lang w:val="nl-BE"/>
+        </w:rPr>
+      </w:pPr>
+      <w:r>
+        <w:rPr>
+          <w:rFonts w:cstheme="minorHAnsi"/>
+          <w:lang w:val="nl-BE"/>
+        </w:rPr>
+        <w:t xml:space="preserve">Bij episodische taken zoals </w:t>
+      </w:r>
+      <w:r>
+        <w:rPr>
+          <w:rFonts w:cstheme="minorHAnsi"/>
+          <w:lang w:val="nl-BE"/>
+        </w:rPr>
+        <w:t xml:space="preserve">in figuur 3, </w:t>
+      </w:r>
+      <w:r>
+        <w:rPr>
+          <w:rFonts w:cstheme="minorHAnsi"/>
+          <w:lang w:val="nl-BE"/>
+        </w:rPr>
+        <w:t xml:space="preserve">waarbij een agent het einde van een doolhof wil bereiken, zal de </w:t>
+      </w:r>
+      <w:r>
+        <w:rPr>
+          <w:lang w:val="nl-BE"/>
+        </w:rPr>
+        <w:t>verminderingsfactor</w:t>
+      </w:r>
+      <w:r>
+        <w:rPr>
+          <w:lang w:val="nl-BE"/>
+        </w:rPr>
+        <w:t xml:space="preserve"> rond de waarde 1 geplaatst worden aangezien de taak eindig en de finale staat waarbij de agent het einde van het doolhof bereikt heeft, het einddoel is.</w:t>
+      </w:r>
+    </w:p>
+    <w:p>
+      <w:pPr>
+        <w:rPr>
+          <w:lang w:val="nl-BE"/>
+        </w:rPr>
+      </w:pPr>
+      <w:r>
+        <w:rPr>
+          <w:noProof/>
+        </w:rPr>
+        <mc:AlternateContent>
+          <mc:Choice Requires="wps">
+            <w:drawing>
+              <wp:anchor distT="0" distB="0" distL="114300" distR="114300" simplePos="0" relativeHeight="251666432" behindDoc="0" locked="0" layoutInCell="1" allowOverlap="1" wp14:anchorId="6DB13655" wp14:editId="386A3CA5">
+                <wp:simplePos x="0" y="0"/>
+                <wp:positionH relativeFrom="column">
+                  <wp:posOffset>723265</wp:posOffset>
+                </wp:positionH>
+                <wp:positionV relativeFrom="paragraph">
+                  <wp:posOffset>3508375</wp:posOffset>
+                </wp:positionV>
+                <wp:extent cx="4441825" cy="635"/>
+                <wp:effectExtent l="0" t="0" r="0" b="0"/>
+                <wp:wrapThrough wrapText="bothSides">
+                  <wp:wrapPolygon edited="0">
+                    <wp:start x="0" y="0"/>
+                    <wp:lineTo x="0" y="21600"/>
+                    <wp:lineTo x="21600" y="21600"/>
+                    <wp:lineTo x="21600" y="0"/>
+                  </wp:wrapPolygon>
+                </wp:wrapThrough>
+                <wp:docPr id="6" name="Text Box 6"/>
+                <wp:cNvGraphicFramePr/>
+                <a:graphic xmlns:a="http://schemas.openxmlformats.org/drawingml/2006/main">
+                  <a:graphicData uri="http://schemas.microsoft.com/office/word/2010/wordprocessingShape">
+                    <wps:wsp>
+                      <wps:cNvSpPr txBox="1"/>
+                      <wps:spPr>
+                        <a:xfrm>
+                          <a:off x="0" y="0"/>
+                          <a:ext cx="4441825" cy="635"/>
+                        </a:xfrm>
+                        <a:prstGeom prst="rect">
+                          <a:avLst/>
+                        </a:prstGeom>
+                        <a:solidFill>
+                          <a:prstClr val="white"/>
+                        </a:solidFill>
+                        <a:ln>
+                          <a:noFill/>
+                        </a:ln>
+                      </wps:spPr>
+                      <wps:txbx>
+                        <w:txbxContent>
+                          <w:p>
+                            <w:pPr>
+                              <w:pStyle w:val="Caption"/>
+                              <w:rPr>
+                                <w:noProof/>
+                                <w:vertAlign w:val="subscript"/>
+                                <w:lang w:val="nl-BE"/>
+                              </w:rPr>
+                            </w:pPr>
+                            <w:r>
+                              <w:t xml:space="preserve">Figuur </w:t>
+                            </w:r>
+                            <w:fldSimple w:instr=" SEQ Figuur \* ARABIC ">
+                              <w:r>
+                                <w:rPr>
+                                  <w:noProof/>
+                                </w:rPr>
+                                <w:t>3</w:t>
+                              </w:r>
+                            </w:fldSimple>
+                            <w:r>
+                              <w:t>: doolhofomgeving</w:t>
+                            </w:r>
+                          </w:p>
+                        </w:txbxContent>
+                      </wps:txbx>
+                      <wps:bodyPr rot="0" spcFirstLastPara="0" vertOverflow="overflow" horzOverflow="overflow" vert="horz" wrap="square" lIns="0" tIns="0" rIns="0" bIns="0" numCol="1" spcCol="0" rtlCol="0" fromWordArt="0" anchor="t" anchorCtr="0" forceAA="0" compatLnSpc="1">
+                        <a:prstTxWarp prst="textNoShape">
+                          <a:avLst/>
+                        </a:prstTxWarp>
+                        <a:spAutoFit/>
+                      </wps:bodyPr>
+                    </wps:wsp>
+                  </a:graphicData>
+                </a:graphic>
+              </wp:anchor>
+            </w:drawing>
+          </mc:Choice>
+          <mc:Fallback>
+            <w:pict>
+              <v:shape w14:anchorId="6DB13655" id="Text Box 6" o:spid="_x0000_s1028" type="#_x0000_t202" style="position:absolute;margin-left:56.95pt;margin-top:276.25pt;width:349.75pt;height:.05pt;z-index:251666432;visibility:visible;mso-wrap-style:square;mso-wrap-distance-left:9pt;mso-wrap-distance-top:0;mso-wrap-distance-right:9pt;mso-wrap-distance-bottom:0;mso-position-horizontal:absolute;mso-position-horizontal-relative:text;mso-position-vertical:absolute;mso-position-vertical-relative:text;v-text-anchor:top" o:gfxdata="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" stroked="f">
+                <v:textbox style="mso-fit-shape-to-text:t" inset="0,0,0,0">
+                  <w:txbxContent>
+                    <w:p>
+                      <w:pPr>
+                        <w:pStyle w:val="Caption"/>
+                        <w:rPr>
+                          <w:noProof/>
+                          <w:vertAlign w:val="subscript"/>
+                          <w:lang w:val="nl-BE"/>
+                        </w:rPr>
+                      </w:pPr>
+                      <w:r>
+                        <w:t xml:space="preserve">Figuur </w:t>
+                      </w:r>
+                      <w:fldSimple w:instr=" SEQ Figuur \* ARABIC ">
+                        <w:r>
+                          <w:rPr>
+                            <w:noProof/>
+                          </w:rPr>
+                          <w:t>3</w:t>
+                        </w:r>
+                      </w:fldSimple>
+                      <w:r>
+                        <w:t>: doolhofomgeving</w:t>
+                      </w:r>
+                    </w:p>
+                  </w:txbxContent>
+                </v:textbox>
+                <w10:wrap type="through"/>
+              </v:shape>
+            </w:pict>
+          </mc:Fallback>
+        </mc:AlternateContent>
+      </w:r>
+      <w:r>
+        <w:rPr>
+          <w:noProof/>
+          <w:vertAlign w:val="subscript"/>
+          <w:lang w:val="nl-BE"/>
+        </w:rPr>
+        <w:drawing>
+          <wp:anchor distT="0" distB="0" distL="114300" distR="114300" simplePos="0" relativeHeight="251664384" behindDoc="0" locked="0" layoutInCell="1" allowOverlap="1" wp14:anchorId="280F03F9" wp14:editId="0A1D2D13">
+            <wp:simplePos x="0" y="0"/>
+            <wp:positionH relativeFrom="column">
+              <wp:posOffset>723720</wp:posOffset>
+            </wp:positionH>
+            <wp:positionV relativeFrom="paragraph">
+              <wp:posOffset>120436</wp:posOffset>
+            </wp:positionV>
+            <wp:extent cx="4441991" cy="3331739"/>
+            <wp:effectExtent l="0" t="0" r="0" b="2540"/>
+            <wp:wrapThrough wrapText="bothSides">
+              <wp:wrapPolygon edited="0">
+                <wp:start x="0" y="0"/>
+                <wp:lineTo x="0" y="21493"/>
+                <wp:lineTo x="21492" y="21493"/>
+                <wp:lineTo x="21492" y="0"/>
+                <wp:lineTo x="0" y="0"/>
+              </wp:wrapPolygon>
+            </wp:wrapThrough>
+            <wp:docPr id="5" name="Picture 5" descr="Chart, box and whisker chart&#10;&#10;Description automatically generated"/>
+            <wp:cNvGraphicFramePr>
+              <a:graphicFrameLocks xmlns:a="http://schemas.openxmlformats.org/drawingml/2006/main" noChangeAspect="1"/>
+            </wp:cNvGraphicFramePr>
+            <a:graphic xmlns:a="http://schemas.openxmlformats.org/drawingml/2006/main">
+              <a:graphicData uri="http://schemas.openxmlformats.org/drawingml/2006/picture">
+                <pic:pic xmlns:pic="http://schemas.openxmlformats.org/drawingml/2006/picture">
+                  <pic:nvPicPr>
+                    <pic:cNvPr id="5" name="Picture 5" descr="Chart, box and whisker chart&#10;&#10;Description automatically generated"/>
+                    <pic:cNvPicPr/>
+                  </pic:nvPicPr>
+                  <pic:blipFill>
+                    <a:blip r:embed="rId7">
+                      <a:extLst>
+                        <a:ext uri="{28A0092B-C50C-407E-A947-70E740481C1C}">
+                          <a14:useLocalDpi xmlns:a14="http://schemas.microsoft.com/office/drawing/2010/main" val="0"/>
+                        </a:ext>
+                      </a:extLst>
+                    </a:blip>
+                    <a:stretch>
+                      <a:fillRect/>
+                    </a:stretch>
+                  </pic:blipFill>
+                  <pic:spPr>
+                    <a:xfrm>
+                      <a:off x="0" y="0"/>
+                      <a:ext cx="4441991" cy="3331739"/>
+                    </a:xfrm>
+                    <a:prstGeom prst="rect">
+                      <a:avLst/>
+                    </a:prstGeom>
+                  </pic:spPr>
+                </pic:pic>
+              </a:graphicData>
+            </a:graphic>
+          </wp:anchor>
+        </w:drawing>
+      </w:r>
+    </w:p>
+    <w:p>
+      <w:pPr>
+        <w:pStyle w:val="Heading2"/>
+        <w:rPr>
+          <w:vertAlign w:val="subscript"/>
+          <w:lang w:val="nl-BE"/>
+        </w:rPr>
+      </w:pPr>
+      <w:r>
+        <w:rPr>
+          <w:vertAlign w:val="subscript"/>
+          <w:lang w:val="nl-BE"/>
+        </w:rPr>
+        <w:tab/>
+      </w:r>
+      <w:r>
+        <w:rPr>
+          <w:vertAlign w:val="subscript"/>
+          <w:lang w:val="nl-BE"/>
+        </w:rPr>
+        <w:tab/>
+      </w:r>
+      <w:r>
+        <w:rPr>
+          <w:vertAlign w:val="subscript"/>
+          <w:lang w:val="nl-BE"/>
+        </w:rPr>
+        <w:tab/>
+      </w:r>
+      <w:r>
+        <w:rPr>
+          <w:vertAlign w:val="subscript"/>
+          <w:lang w:val="nl-BE"/>
+        </w:rPr>
+        <w:tab/>
+      </w:r>
+      <w:r>
+        <w:rPr>
+          <w:vertAlign w:val="subscript"/>
+          <w:lang w:val="nl-BE"/>
+        </w:rPr>
+        <w:tab/>
+      </w:r>
+      <w:r>
+        <w:rPr>
+          <w:vertAlign w:val="subscript"/>
+          <w:lang w:val="nl-BE"/>
+        </w:rPr>
+        <w:tab/>
+      </w:r>
+      <w:r>
+        <w:rPr>
+          <w:vertAlign w:val="subscript"/>
+          <w:lang w:val="nl-BE"/>
+        </w:rPr>
+        <w:tab/>
+      </w:r>
+      <w:r>
+        <w:rPr>
+          <w:vertAlign w:val="subscript"/>
+          <w:lang w:val="nl-BE"/>
+        </w:rPr>
+        <w:tab/>
+      </w:r>
+      <w:r>
+        <w:rPr>
+          <w:vertAlign w:val="subscript"/>
+          <w:lang w:val="nl-BE"/>
+        </w:rPr>
+        <w:tab/>
+      </w:r>
+      <w:r>
+        <w:rPr>
+          <w:vertAlign w:val="subscript"/>
+          <w:lang w:val="nl-BE"/>
+        </w:rPr>
+        <w:tab/>
+      </w:r>
+      <w:r>
+        <w:rPr>
+          <w:vertAlign w:val="subscript"/>
+          <w:lang w:val="nl-BE"/>
+        </w:rPr>
+        <w:tab/>
+      </w:r>
+      <w:r>
+        <w:rPr>
+          <w:vertAlign w:val="subscript"/>
+          <w:lang w:val="nl-BE"/>
+        </w:rPr>
+        <w:tab/>
+      </w:r>
+      <w:r>
+        <w:rPr>
+          <w:vertAlign w:val="subscript"/>
+          <w:lang w:val="nl-BE"/>
+        </w:rPr>
+        <w:tab/>
+      </w:r>
+      <w:r>
+        <w:rPr>
+          <w:vertAlign w:val="subscript"/>
+          <w:lang w:val="nl-BE"/>
+        </w:rPr>
+        <w:tab/>
+      </w:r>
+      <w:r>
+        <w:rPr>
+          <w:vertAlign w:val="subscript"/>
+          <w:lang w:val="nl-BE"/>
+        </w:rPr>
+        <w:tab/>
+      </w:r>
+      <w:r>
+        <w:rPr>
+          <w:vertAlign w:val="subscript"/>
+          <w:lang w:val="nl-BE"/>
+        </w:rPr>
+        <w:tab/>
+      </w:r>
+      <w:r>
+        <w:rPr>
+          <w:vertAlign w:val="subscript"/>
+          <w:lang w:val="nl-BE"/>
+        </w:rPr>
+        <w:tab/>
+      </w:r>
+      <w:r>
+        <w:rPr>
+          <w:vertAlign w:val="subscript"/>
+          <w:lang w:val="nl-BE"/>
+        </w:rPr>
+        <w:tab/>
+      </w:r>
+      <w:r>
+        <w:rPr>
+          <w:vertAlign w:val="subscript"/>
+          <w:lang w:val="nl-BE"/>
+        </w:rPr>
+        <w:tab/>
+      </w:r>
+      <w:r>
+        <w:rPr>
+          <w:vertAlign w:val="subscript"/>
+          <w:lang w:val="nl-BE"/>
+        </w:rPr>
+        <w:tab/>
+      </w:r>
+      <w:r>
+        <w:rPr>
+          <w:vertAlign w:val="subscript"/>
+          <w:lang w:val="nl-BE"/>
+        </w:rPr>
+        <w:tab/>
+      </w:r>
+      <w:r>
+        <w:rPr>
+          <w:vertAlign w:val="subscript"/>
+          <w:lang w:val="nl-BE"/>
+        </w:rPr>
+        <w:tab/>
+      </w:r>
+      <w:r>
+        <w:rPr>
+          <w:vertAlign w:val="subscript"/>
+          <w:lang w:val="nl-BE"/>
+        </w:rPr>
+        <w:tab/>
+      </w:r>
+      <w:r>
+        <w:rPr>
+          <w:vertAlign w:val="subscript"/>
+          <w:lang w:val="nl-BE"/>
+        </w:rPr>
+        <w:tab/>
+      </w:r>
+      <w:r>
+        <w:rPr>
+          <w:vertAlign w:val="subscript"/>
+          <w:lang w:val="nl-BE"/>
+        </w:rPr>
+        <w:tab/>
+      </w:r>
+      <w:r>
+        <w:rPr>
+          <w:vertAlign w:val="subscript"/>
+          <w:lang w:val="nl-BE"/>
+        </w:rPr>
+        <w:tab/>
+      </w:r>
+      <w:r>
+        <w:rPr>
+          <w:vertAlign w:val="subscript"/>
+          <w:lang w:val="nl-BE"/>
+        </w:rPr>
+        <w:tab/>
+      </w:r>
+      <w:r>
+        <w:rPr>
+          <w:vertAlign w:val="subscript"/>
+          <w:lang w:val="nl-BE"/>
+        </w:rPr>
+        <w:tab/>
+      </w:r>
+      <w:r>
+        <w:rPr>
+          <w:vertAlign w:val="subscript"/>
+          <w:lang w:val="nl-BE"/>
+        </w:rPr>
+        <w:tab/>
+      </w:r>
+      <w:r>
+        <w:rPr>
+          <w:vertAlign w:val="subscript"/>
+          <w:lang w:val="nl-BE"/>
+        </w:rPr>
+        <w:tab/>
+      </w:r>
+      <w:r>
+        <w:rPr>
+          <w:vertAlign w:val="subscript"/>
+          <w:lang w:val="nl-BE"/>
+        </w:rPr>
+        <w:tab/>
+      </w:r>
+      <w:r>
+        <w:rPr>
+          <w:vertAlign w:val="subscript"/>
+          <w:lang w:val="nl-BE"/>
+        </w:rPr>
+        <w:tab/>
+      </w:r>
+      <w:r>
+        <w:rPr>
+          <w:vertAlign w:val="subscript"/>
+          <w:lang w:val="nl-BE"/>
+        </w:rPr>
+        <w:tab/>
+      </w:r>
+      <w:r>
+        <w:rPr>
+          <w:vertAlign w:val="subscript"/>
+          <w:lang w:val="nl-BE"/>
+        </w:rPr>
+        <w:tab/>
+      </w:r>
+      <w:r>
+        <w:rPr>
+          <w:vertAlign w:val="subscript"/>
+          <w:lang w:val="nl-BE"/>
+        </w:rPr>
+        <w:tab/>
+      </w:r>
+      <w:r>
+        <w:rPr>
+          <w:vertAlign w:val="subscript"/>
+          <w:lang w:val="nl-BE"/>
+        </w:rPr>
+        <w:tab/>
+      </w:r>
+      <w:r>
+        <w:rPr>
+          <w:vertAlign w:val="subscript"/>
+          <w:lang w:val="nl-BE"/>
+        </w:rPr>
+        <w:tab/>
+      </w:r>
+      <w:r>
+        <w:rPr>
+          <w:vertAlign w:val="subscript"/>
+          <w:lang w:val="nl-BE"/>
+        </w:rPr>
+        <w:tab/>
+      </w:r>
+      <w:r>
+        <w:rPr>
+          <w:vertAlign w:val="subscript"/>
+          <w:lang w:val="nl-BE"/>
+        </w:rPr>
+        <w:tab/>
+      </w:r>
+      <w:r>
+        <w:rPr>
+          <w:vertAlign w:val="subscript"/>
+          <w:lang w:val="nl-BE"/>
+        </w:rPr>
+        <w:tab/>
+      </w:r>
+      <w:r>
+        <w:rPr>
+          <w:vertAlign w:val="subscript"/>
+          <w:lang w:val="nl-BE"/>
+        </w:rPr>
+        <w:tab/>
+      </w:r>
+      <w:r>
+        <w:rPr>
+          <w:vertAlign w:val="subscript"/>
+          <w:lang w:val="nl-BE"/>
+        </w:rPr>
+        <w:tab/>
+      </w:r>
+      <w:r>
+        <w:rPr>
+          <w:vertAlign w:val="subscript"/>
+          <w:lang w:val="nl-BE"/>
+        </w:rPr>
+        <w:tab/>
+      </w:r>
+      <w:r>
+        <w:rPr>
+          <w:vertAlign w:val="subscript"/>
+          <w:lang w:val="nl-BE"/>
+        </w:rPr>
+        <w:tab/>
+      </w:r>
+      <w:r>
+        <w:rPr>
+          <w:vertAlign w:val="subscript"/>
+          <w:lang w:val="nl-BE"/>
+        </w:rPr>
+        <w:tab/>
+      </w:r>
+      <w:r>
+        <w:rPr>
+          <w:vertAlign w:val="subscript"/>
+          <w:lang w:val="nl-BE"/>
+        </w:rPr>
+        <w:tab/>
+      </w:r>
+      <w:r>
+        <w:rPr>
+          <w:vertAlign w:val="subscript"/>
+          <w:lang w:val="nl-BE"/>
+        </w:rPr>
+        <w:tab/>
+      </w:r>
+      <w:r>
+        <w:rPr>
+          <w:vertAlign w:val="subscript"/>
+          <w:lang w:val="nl-BE"/>
+        </w:rPr>
+        <w:tab/>
+      </w:r>
+      <w:r>
+        <w:rPr>
+          <w:vertAlign w:val="subscript"/>
+          <w:lang w:val="nl-BE"/>
+        </w:rPr>
+        <w:tab/>
+      </w:r>
+      <w:r>
+        <w:rPr>
+          <w:vertAlign w:val="subscript"/>
+          <w:lang w:val="nl-BE"/>
+        </w:rPr>
+        <w:tab/>
+      </w:r>
+      <w:r>
+        <w:rPr>
+          <w:vertAlign w:val="subscript"/>
+          <w:lang w:val="nl-BE"/>
+        </w:rPr>
+        <w:tab/>
+      </w:r>
+      <w:r>
+        <w:rPr>
+          <w:vertAlign w:val="subscript"/>
+          <w:lang w:val="nl-BE"/>
+        </w:rPr>
+        <w:tab/>
+      </w:r>
+      <w:r>
+        <w:rPr>
+          <w:vertAlign w:val="subscript"/>
+          <w:lang w:val="nl-BE"/>
+        </w:rPr>
+        <w:tab/>
+      </w:r>
+      <w:r>
+        <w:rPr>
+          <w:vertAlign w:val="subscript"/>
+          <w:lang w:val="nl-BE"/>
+        </w:rPr>
+        <w:tab/>
+      </w:r>
+      <w:r>
+        <w:rPr>
+          <w:vertAlign w:val="subscript"/>
+          <w:lang w:val="nl-BE"/>
+        </w:rPr>
+        <w:tab/>
+      </w:r>
+      <w:r>
+        <w:rPr>
+          <w:vertAlign w:val="subscript"/>
+          <w:lang w:val="nl-BE"/>
+        </w:rPr>
+        <w:tab/>
+      </w:r>
+      <w:r>
+        <w:rPr>
+          <w:vertAlign w:val="subscript"/>
+          <w:lang w:val="nl-BE"/>
+        </w:rPr>
+        <w:tab/>
+      </w:r>
+      <w:r>
+        <w:rPr>
+          <w:vertAlign w:val="subscript"/>
+          <w:lang w:val="nl-BE"/>
+        </w:rPr>
+        <w:tab/>
+      </w:r>
+      <w:r>
+        <w:rPr>
+          <w:vertAlign w:val="subscript"/>
+          <w:lang w:val="nl-BE"/>
+        </w:rPr>
+        <w:tab/>
+      </w:r>
+      <w:r>
+        <w:rPr>
+          <w:vertAlign w:val="subscript"/>
+          <w:lang w:val="nl-BE"/>
+        </w:rPr>
+        <w:tab/>
+      </w:r>
+      <w:r>
+        <w:rPr>
+          <w:vertAlign w:val="subscript"/>
+          <w:lang w:val="nl-BE"/>
+        </w:rPr>
+        <w:tab/>
+      </w:r>
+      <w:r>
+        <w:rPr>
+          <w:vertAlign w:val="subscript"/>
+          <w:lang w:val="nl-BE"/>
+        </w:rPr>
+        <w:tab/>
+      </w:r>
+      <w:r>
+        <w:rPr>
+          <w:vertAlign w:val="subscript"/>
+          <w:lang w:val="nl-BE"/>
+        </w:rPr>
+        <w:tab/>
+      </w:r>
+      <w:r>
+        <w:rPr>
+          <w:vertAlign w:val="subscript"/>
+          <w:lang w:val="nl-BE"/>
+        </w:rPr>
+        <w:tab/>
+      </w:r>
+      <w:r>
+        <w:rPr>
+          <w:vertAlign w:val="subscript"/>
+          <w:lang w:val="nl-BE"/>
+        </w:rPr>
+        <w:tab/>
+      </w:r>
+      <w:r>
+        <w:rPr>
+          <w:vertAlign w:val="subscript"/>
+          <w:lang w:val="nl-BE"/>
+        </w:rPr>
+        <w:tab/>
+      </w:r>
+      <w:r>
+        <w:rPr>
+          <w:vertAlign w:val="subscript"/>
+          <w:lang w:val="nl-BE"/>
+        </w:rPr>
+        <w:tab/>
+      </w:r>
+      <w:r>
+        <w:rPr>
+          <w:vertAlign w:val="subscript"/>
+          <w:lang w:val="nl-BE"/>
+        </w:rPr>
+        <w:tab/>
+      </w:r>
+      <w:r>
+        <w:rPr>
+          <w:vertAlign w:val="subscript"/>
+          <w:lang w:val="nl-BE"/>
+        </w:rPr>
+        <w:tab/>
+      </w:r>
+      <w:r>
+        <w:rPr>
+          <w:vertAlign w:val="subscript"/>
+          <w:lang w:val="nl-BE"/>
+        </w:rPr>
+        <w:tab/>
+      </w:r>
+    </w:p>
+    <w:p>
+      <w:pPr>
+        <w:pStyle w:val="Heading2"/>
+        <w:rPr>
+          <w:lang w:val="nl-BE"/>
+        </w:rPr>
+      </w:pPr>
+      <w:r>
+        <w:rPr>
+          <w:lang w:val="nl-BE"/>
+        </w:rPr>
+        <w:t xml:space="preserve">Beleid </w:t>
+      </w:r>
+      <w:r>
+        <w:rPr>
+          <w:rFonts w:cstheme="majorHAnsi"/>
+          <w:lang w:val="nl-BE"/>
+        </w:rPr>
+        <w:t>π</w:t>
+      </w:r>
+    </w:p>
+    <w:p>
+      <w:pPr>
+        <w:pStyle w:val="Heading2"/>
+        <w:rPr>
+          <w:vertAlign w:val="subscript"/>
+          <w:lang w:val="nl-BE"/>
+        </w:rPr>
+      </w:pPr>
+    </w:p>
+    <w:p>
+      <w:pPr>
+        <w:pStyle w:val="Heading2"/>
+        <w:rPr>
+          <w:vertAlign w:val="subscript"/>
+          <w:lang w:val="nl-BE"/>
+        </w:rPr>
+      </w:pPr>
+    </w:p>
+    <w:p>
+      <w:pPr>
+        <w:pStyle w:val="Heading2"/>
+        <w:rPr>
+          <w:lang w:val="nl-BE"/>
+        </w:rPr>
+      </w:pPr>
+      <w:r>
+        <w:rPr>
+          <w:lang w:val="nl-BE"/>
+        </w:rPr>
+        <w:t xml:space="preserve">Pad </w:t>
+      </w:r>
+      <w:r>
+        <w:rPr>
+          <w:rFonts w:cstheme="majorHAnsi"/>
+          <w:lang w:val="nl-BE"/>
+        </w:rPr>
+        <w:t>τ</w:t>
+      </w:r>
+    </w:p>
+    <w:p>
+      <w:pPr>
+        <w:pStyle w:val="Heading2"/>
+        <w:rPr>
+          <w:vertAlign w:val="subscript"/>
+          <w:lang w:val="nl-BE"/>
+        </w:rPr>
+      </w:pPr>
+      <w:r>
+        <w:rPr>
+          <w:vertAlign w:val="subscript"/>
+          <w:lang w:val="nl-BE"/>
+        </w:rPr>
+        <w:tab/>
+      </w:r>
+    </w:p>
+    <w:p>
+      <w:pPr>
+        <w:pStyle w:val="Heading2"/>
+        <w:rPr>
+          <w:lang w:val="nl-BE"/>
+        </w:rPr>
+      </w:pPr>
+      <w:r>
+        <w:rPr>
+          <w:lang w:val="nl-BE"/>
+        </w:rPr>
+        <w:t>W</w:t>
+      </w:r>
+      <w:r>
+        <w:rPr>
+          <w:lang w:val="nl-BE"/>
+        </w:rPr>
+        <w:t>instwaarde</w:t>
+      </w:r>
+      <w:r>
+        <w:rPr>
+          <w:lang w:val="nl-BE"/>
+        </w:rPr>
+        <w:t xml:space="preserve"> R</w:t>
+      </w:r>
+    </w:p>
+    <w:p>
+      <w:pPr>
+        <w:rPr>
+          <w:lang w:val="nl-BE"/>
+        </w:rPr>
+      </w:pPr>
+    </w:p>
+    <w:p>
+      <w:pPr>
+        <w:pStyle w:val="Heading2"/>
+        <w:rPr>
+          <w:lang w:val="nl-BE"/>
+        </w:rPr>
+      </w:pPr>
+      <w:r>
+        <w:rPr>
+          <w:lang w:val="nl-BE"/>
+        </w:rPr>
+        <w:t>Staatwaarde V</w:t>
+      </w:r>
+    </w:p>
+    <w:p>
+      <w:pPr>
+        <w:rPr>
+          <w:lang w:val="nl-BE"/>
+        </w:rPr>
+      </w:pPr>
+    </w:p>
+    <w:p>
+      <w:pPr>
+        <w:pStyle w:val="Heading2"/>
+        <w:rPr>
+          <w:lang w:val="nl-BE"/>
+        </w:rPr>
+      </w:pPr>
+      <w:r>
+        <w:rPr>
+          <w:lang w:val="nl-BE"/>
+        </w:rPr>
+        <w:lastRenderedPageBreak/>
+        <w:t>Staat</w:t>
+      </w:r>
+      <w:r>
+        <w:rPr>
+          <w:lang w:val="nl-BE"/>
+        </w:rPr>
+        <w:t>-Actie</w:t>
+      </w:r>
+      <w:r>
+        <w:rPr>
+          <w:lang w:val="nl-BE"/>
+        </w:rPr>
+        <w:t>waarde V</w:t>
+      </w:r>
+    </w:p>
+    <w:p>
+      <w:pPr>
+        <w:rPr>
+          <w:lang w:val="nl-BE"/>
+        </w:rPr>
+      </w:pPr>
+    </w:p>
+    <w:p>
+      <w:pPr>
+        <w:pStyle w:val="Heading2"/>
+        <w:rPr>
+          <w:lang w:val="nl-BE"/>
+        </w:rPr>
+      </w:pPr>
+      <w:r>
+        <w:rPr>
+          <w:lang w:val="nl-BE"/>
+        </w:rPr>
+        <w:t>RL objectief</w:t>
+      </w:r>
+    </w:p>
+    <w:p>
+      <w:pPr>
+        <w:rPr>
+          <w:lang w:val="nl-BE"/>
+        </w:rPr>
+      </w:pPr>
+    </w:p>
+    <w:p>
+      <w:pPr>
+        <w:pStyle w:val="Heading2"/>
+        <w:rPr>
+          <w:lang w:val="nl-BE"/>
+        </w:rPr>
+      </w:pPr>
+      <w:r>
+        <w:rPr>
+          <w:lang w:val="nl-BE"/>
+        </w:rPr>
+        <w:t>Exploratie</w:t>
+      </w:r>
+    </w:p>
+    <w:p>
+      <w:pPr>
+        <w:rPr>
+          <w:lang w:val="nl-BE"/>
+        </w:rPr>
+      </w:pPr>
+    </w:p>
+    <w:p>
+      <w:pPr>
+        <w:pStyle w:val="Heading2"/>
+        <w:rPr>
+          <w:lang w:val="nl-BE"/>
+        </w:rPr>
+      </w:pPr>
+      <w:r>
+        <w:rPr>
+          <w:lang w:val="nl-BE"/>
+        </w:rPr>
+        <w:t>Off-Policy learning</w:t>
+      </w:r>
+    </w:p>
+    <w:p>
+      <w:pPr>
+        <w:rPr>
+          <w:lang w:val="nl-BE"/>
+        </w:rPr>
+      </w:pPr>
+    </w:p>
+    <w:p>
+      <w:pPr>
+        <w:pStyle w:val="Heading2"/>
+        <w:rPr>
+          <w:lang w:val="nl-BE"/>
+        </w:rPr>
+      </w:pPr>
+      <w:r>
+        <w:rPr>
+          <w:lang w:val="nl-BE"/>
+        </w:rPr>
+        <w:t>Q-learning</w:t>
+      </w:r>
+    </w:p>
+    <w:p>
+      <w:pPr>
+        <w:rPr>
+          <w:lang w:val="nl-BE"/>
+        </w:rPr>
+      </w:pPr>
+    </w:p>
+    <w:p>
+      <w:pPr>
+        <w:pStyle w:val="Heading1"/>
+        <w:rPr>
+          <w:lang w:val="nl-BE"/>
+        </w:rPr>
+      </w:pPr>
+    </w:p>
+    <w:p>
+      <w:pPr>
+        <w:rPr>
+          <w:lang w:val="nl-BE"/>
+        </w:rPr>
+      </w:pPr>
+    </w:p>
+    <w:p>
+      <w:pPr>
+        <w:rPr>
+          <w:lang w:val="nl-BE"/>
+        </w:rPr>
+      </w:pPr>
+    </w:p>
+    <w:p>
+      <w:pPr>
+        <w:pStyle w:val="Heading1"/>
+      </w:pPr>
+      <w:r>
+        <w:t>Deep Value-based Reinforcement L</w:t>
+      </w:r>
+      <w:r>
+        <w:t>earning</w:t>
+      </w:r>
+    </w:p>
+    <w:p/>
+    <w:p>
+      <w:pPr>
+        <w:pStyle w:val="Heading2"/>
+      </w:pPr>
+      <w:r>
+        <w:t>Hoog dimensionele problemen</w:t>
+      </w:r>
+    </w:p>
+    <w:p/>
+    <w:p>
+      <w:pPr>
+        <w:pStyle w:val="Heading2"/>
+      </w:pPr>
+      <w:r>
+        <w:t>DQN</w:t>
+      </w:r>
+    </w:p>
+    <w:p/>
+    <w:p/>
+    <w:p/>
+    <w:p/>
+    <w:p>
+      <w:pPr>
+        <w:pStyle w:val="Heading1"/>
+      </w:pPr>
+      <w:r>
+        <w:t>ProtoType Tree</w:t>
+      </w:r>
+    </w:p>
+    <w:p>
+      <w:pPr>
+        <w:pStyle w:val="Heading1"/>
+      </w:pPr>
+    </w:p>
+    <w:p>
+      <w:pPr>
+        <w:pStyle w:val="Heading1"/>
+        <w:rPr>
+          <w:lang w:val="nl-BE"/>
+        </w:rPr>
+      </w:pPr>
+      <w:r>
+        <w:rPr>
+          <w:lang w:val="nl-BE"/>
+        </w:rPr>
+        <w:t>Interpreteerbare</w:t>
+      </w:r>
+      <w:r>
+        <w:rPr>
+          <w:lang w:val="nl-BE"/>
+        </w:rPr>
+        <w:t xml:space="preserve"> DQN met </w:t>
+      </w:r>
+      <w:r>
+        <w:rPr>
+          <w:lang w:val="nl-BE"/>
+        </w:rPr>
+        <w:t>ProtoType Tree</w:t>
+      </w:r>
+    </w:p>
+    <w:p>
+      <w:pPr>
+        <w:pStyle w:val="Heading1"/>
+        <w:rPr>
+          <w:lang w:val="nl-BE"/>
+        </w:rPr>
+      </w:pPr>
+    </w:p>
+    <w:p>
+      <w:pPr>
+        <w:pStyle w:val="Heading1"/>
+        <w:rPr>
+          <w:lang w:val="nl-BE"/>
+        </w:rPr>
+      </w:pPr>
+      <w:r>
+        <w:rPr>
+          <w:lang w:val="nl-BE"/>
+        </w:rPr>
+        <w:t>Alternatie</w:t>
+      </w:r>
+      <w:r>
+        <w:rPr>
+          <w:lang w:val="nl-BE"/>
+        </w:rPr>
+        <w:t>ve interpreteerbare oplossingen in Reinforcement l</w:t>
+      </w:r>
+      <w:r>
+        <w:rPr>
+          <w:lang w:val="nl-BE"/>
+        </w:rPr>
+        <w:t>earning</w:t>
       </w:r>
     </w:p>
     <w:sectPr>

</xml_diff>